<commit_message>
Update Lab2 and Lab3 n KS
</commit_message>
<xml_diff>
--- a/CourseThree/KS/LabThree/Lab3.docx
+++ b/CourseThree/KS/LabThree/Lab3.docx
@@ -486,6 +486,7 @@
               </w:rPr>
               <w:t xml:space="preserve"> </w:t>
             </w:r>
+            <w:proofErr w:type="gramStart"/>
             <w:r>
               <w:rPr>
                 <w:u w:val="single"/>
@@ -496,7 +497,21 @@
               <w:rPr>
                 <w:u w:val="single"/>
               </w:rPr>
-              <w:t xml:space="preserve">  </w:t>
+              <w:t xml:space="preserve"> </w:t>
+            </w:r>
+            <w:r>
+              <w:rPr>
+                <w:u w:val="single"/>
+                <w:lang w:val="en-US"/>
+              </w:rPr>
+              <w:t>11</w:t>
+            </w:r>
+            <w:proofErr w:type="gramEnd"/>
+            <w:r>
+              <w:rPr>
+                <w:u w:val="single"/>
+              </w:rPr>
+              <w:t xml:space="preserve"> </w:t>
             </w:r>
             <w:r>
               <w:rPr>
@@ -508,7 +523,31 @@
               <w:rPr>
                 <w:u w:val="single"/>
               </w:rPr>
-              <w:t xml:space="preserve">               </w:t>
+              <w:t xml:space="preserve"> </w:t>
+            </w:r>
+            <w:r>
+              <w:rPr>
+                <w:u w:val="single"/>
+              </w:rPr>
+              <w:t>декабря</w:t>
+            </w:r>
+            <w:r>
+              <w:rPr>
+                <w:u w:val="single"/>
+              </w:rPr>
+              <w:t xml:space="preserve"> </w:t>
+            </w:r>
+            <w:r>
+              <w:rPr>
+                <w:u w:val="single"/>
+              </w:rPr>
+              <w:t xml:space="preserve"> </w:t>
+            </w:r>
+            <w:r>
+              <w:rPr>
+                <w:u w:val="single"/>
+              </w:rPr>
+              <w:t xml:space="preserve">     </w:t>
             </w:r>
             <w:r>
               <w:rPr>
@@ -534,22 +573,49 @@
               </w:rPr>
               <w:t>г.</w:t>
             </w:r>
+            <w:bookmarkStart w:id="0" w:name="_GoBack"/>
+            <w:bookmarkEnd w:id="0"/>
           </w:p>
           <w:p>
             <w:pPr>
               <w:spacing w:before="120"/>
-            </w:pPr>
-            <w:r>
-              <w:t xml:space="preserve">Оценка </w:t>
-            </w:r>
-            <w:r>
               <w:rPr>
                 <w:u w:val="single"/>
               </w:rPr>
-              <w:t>______________</w:t>
+            </w:pPr>
+            <w:r>
+              <w:t xml:space="preserve">Оценка </w:t>
+            </w:r>
+            <w:r>
+              <w:rPr>
+                <w:u w:val="single"/>
+              </w:rPr>
+              <w:t>______</w:t>
+            </w:r>
+            <w:r>
+              <w:rPr>
+                <w:u w:val="single"/>
+              </w:rPr>
+              <w:t>3</w:t>
+            </w:r>
+            <w:r>
+              <w:rPr>
+                <w:u w:val="single"/>
+              </w:rPr>
+              <w:t>________</w:t>
+            </w:r>
+            <w:r>
+              <w:rPr>
+                <w:u w:val="single"/>
+              </w:rPr>
+              <w:br/>
             </w:r>
           </w:p>
-          <w:p/>
+          <w:p>
+            <w:r>
+              <w:t>Работа выполнена не полностью</w:t>
+            </w:r>
+          </w:p>
         </w:tc>
         <w:tc>
           <w:tcPr>
@@ -559,11 +625,10 @@
             <w:pPr>
               <w:spacing w:before="1600"/>
             </w:pPr>
+            <w:bookmarkStart w:id="1" w:name="OLE_LINK11"/>
+            <w:bookmarkStart w:id="2" w:name="OLE_LINK12"/>
             <w:r>
               <w:t>Выполнил</w:t>
-            </w:r>
-            <w:r>
-              <w:t>(и)</w:t>
             </w:r>
             <w:r>
               <w:t>:</w:t>
@@ -580,7 +645,13 @@
               <w:t>с</w:t>
             </w:r>
             <w:r>
-              <w:t>тудент(ы) группы</w:t>
+              <w:t>тудент</w:t>
+            </w:r>
+            <w:r>
+              <w:t xml:space="preserve"> </w:t>
+            </w:r>
+            <w:r>
+              <w:t>группы</w:t>
             </w:r>
             <w:r>
               <w:t xml:space="preserve"> </w:t>
@@ -628,6 +699,8 @@
               <w:t xml:space="preserve">                </w:t>
             </w:r>
           </w:p>
+          <w:bookmarkEnd w:id="1"/>
+          <w:bookmarkEnd w:id="2"/>
           <w:p/>
         </w:tc>
       </w:tr>
@@ -637,9 +710,6 @@
         <w:spacing w:before="2000"/>
         <w:jc w:val="center"/>
       </w:pPr>
-      <w:r>
-        <w:br/>
-      </w:r>
       <w:r>
         <w:br/>
       </w:r>
@@ -971,8 +1041,8 @@
           <w:szCs w:val="24"/>
         </w:rPr>
       </w:pPr>
-      <w:bookmarkStart w:id="0" w:name="OLE_LINK1"/>
-      <w:bookmarkStart w:id="1" w:name="OLE_LINK2"/>
+      <w:bookmarkStart w:id="3" w:name="OLE_LINK1"/>
+      <w:bookmarkStart w:id="4" w:name="OLE_LINK2"/>
       <w:r>
         <w:rPr>
           <w:color w:val="000000" w:themeColor="text1"/>
@@ -1050,8 +1120,8 @@
         </w:rPr>
         <w:t xml:space="preserve"> адреса</w:t>
       </w:r>
-      <w:bookmarkEnd w:id="0"/>
-      <w:bookmarkEnd w:id="1"/>
+      <w:bookmarkEnd w:id="3"/>
+      <w:bookmarkEnd w:id="4"/>
       <w:r>
         <w:rPr>
           <w:noProof/>
@@ -1231,8 +1301,8 @@
       <w:r>
         <w:br/>
       </w:r>
-      <w:bookmarkStart w:id="2" w:name="OLE_LINK5"/>
-      <w:bookmarkStart w:id="3" w:name="OLE_LINK6"/>
+      <w:bookmarkStart w:id="5" w:name="OLE_LINK5"/>
+      <w:bookmarkStart w:id="6" w:name="OLE_LINK6"/>
       <w:r>
         <w:rPr>
           <w:i/>
@@ -1247,8 +1317,8 @@
         </w:rPr>
         <w:t xml:space="preserve">2 </w:t>
       </w:r>
-      <w:bookmarkEnd w:id="2"/>
-      <w:bookmarkEnd w:id="3"/>
+      <w:bookmarkEnd w:id="5"/>
+      <w:bookmarkEnd w:id="6"/>
       <w:r>
         <w:rPr>
           <w:i/>
@@ -1331,17 +1401,10 @@
           <w:i/>
           <w:color w:val="000000" w:themeColor="text1"/>
         </w:rPr>
-        <w:t>3</w:t>
-      </w:r>
-      <w:r>
-        <w:rPr>
-          <w:i/>
-          <w:color w:val="000000" w:themeColor="text1"/>
-        </w:rPr>
-        <w:t xml:space="preserve"> </w:t>
-      </w:r>
-      <w:bookmarkStart w:id="4" w:name="OLE_LINK7"/>
-      <w:bookmarkStart w:id="5" w:name="OLE_LINK8"/>
+        <w:t xml:space="preserve">3 </w:t>
+      </w:r>
+      <w:bookmarkStart w:id="7" w:name="OLE_LINK7"/>
+      <w:bookmarkStart w:id="8" w:name="OLE_LINK8"/>
       <w:r>
         <w:rPr>
           <w:i/>
@@ -1350,8 +1413,8 @@
         </w:rPr>
         <w:t>Добавление недостающих сетей в маршрутизатор</w:t>
       </w:r>
-      <w:bookmarkEnd w:id="4"/>
-      <w:bookmarkEnd w:id="5"/>
+      <w:bookmarkEnd w:id="7"/>
+      <w:bookmarkEnd w:id="8"/>
       <w:r>
         <w:rPr>
           <w:noProof/>
@@ -1631,8 +1694,6 @@
       <w:r>
         <w:t>-пакетами.</w:t>
       </w:r>
-      <w:bookmarkStart w:id="6" w:name="_GoBack"/>
-      <w:bookmarkEnd w:id="6"/>
     </w:p>
     <w:sectPr>
       <w:pgSz w:w="11906" w:h="16838"/>
@@ -2357,6 +2418,7 @@
     <w:lsdException w:name="HTML Sample" w:semiHidden="1" w:unhideWhenUsed="1"/>
     <w:lsdException w:name="HTML Typewriter" w:semiHidden="1" w:unhideWhenUsed="1"/>
     <w:lsdException w:name="HTML Variable" w:semiHidden="1" w:unhideWhenUsed="1"/>
+    <w:lsdException w:name="Normal Table" w:semiHidden="1" w:unhideWhenUsed="1"/>
     <w:lsdException w:name="annotation subject" w:semiHidden="1" w:unhideWhenUsed="1"/>
     <w:lsdException w:name="No List" w:semiHidden="1" w:unhideWhenUsed="1"/>
     <w:lsdException w:name="Outline List 1" w:semiHidden="1" w:unhideWhenUsed="1"/>
@@ -2400,8 +2462,10 @@
     <w:lsdException w:name="Table Elegant" w:semiHidden="1" w:unhideWhenUsed="1"/>
     <w:lsdException w:name="Table Professional" w:semiHidden="1" w:unhideWhenUsed="1"/>
     <w:lsdException w:name="Table Subtle 1" w:semiHidden="1" w:unhideWhenUsed="1"/>
+    <w:lsdException w:name="Table Subtle 2" w:semiHidden="1" w:unhideWhenUsed="1"/>
     <w:lsdException w:name="Table Web 1" w:semiHidden="1" w:unhideWhenUsed="1"/>
     <w:lsdException w:name="Table Web 2" w:semiHidden="1" w:unhideWhenUsed="1"/>
+    <w:lsdException w:name="Table Web 3" w:semiHidden="1" w:unhideWhenUsed="1"/>
     <w:lsdException w:name="Balloon Text" w:semiHidden="1" w:unhideWhenUsed="1"/>
     <w:lsdException w:name="Table Grid" w:uiPriority="59"/>
     <w:lsdException w:name="Table Theme" w:semiHidden="1" w:unhideWhenUsed="1"/>

</xml_diff>